<commit_message>
the perfect color histogram
</commit_message>
<xml_diff>
--- a/色彩分布图和直方图.docx
+++ b/色彩分布图和直方图.docx
@@ -60,6 +60,7 @@
     <w:p>
       <w:pPr>
         <w:numPr>
+          <w:ilvl w:val="0"/>
           <w:numId w:val="0"/>
         </w:numPr>
         <w:rPr>
@@ -97,6 +98,7 @@
     <w:p>
       <w:pPr>
         <w:numPr>
+          <w:ilvl w:val="0"/>
           <w:numId w:val="0"/>
         </w:numPr>
         <w:rPr>
@@ -134,14 +136,14 @@
     <w:p>
       <w:pPr>
         <w:numPr>
-          <w:numId w:val="0"/>
-        </w:numPr>
-        <w:rPr>
-          <w:rFonts w:hint="eastAsia"/>
-          <w:lang w:val="en-US" w:eastAsia="zh-CN"/>
-        </w:rPr>
-      </w:pPr>
-      <w:bookmarkStart w:id="0" w:name="_GoBack"/>
+          <w:ilvl w:val="0"/>
+          <w:numId w:val="0"/>
+        </w:numPr>
+        <w:rPr>
+          <w:rFonts w:hint="eastAsia"/>
+          <w:lang w:val="en-US" w:eastAsia="zh-CN"/>
+        </w:rPr>
+      </w:pPr>
       <w:r>
         <w:rPr>
           <w:rFonts w:hint="eastAsia"/>
@@ -185,6 +187,576 @@
           </wp:inline>
         </w:drawing>
       </w:r>
+    </w:p>
+    <w:p>
+      <w:pPr>
+        <w:numPr>
+          <w:ilvl w:val="0"/>
+          <w:numId w:val="1"/>
+        </w:numPr>
+        <w:rPr>
+          <w:rFonts w:hint="eastAsia"/>
+          <w:lang w:val="en-US" w:eastAsia="zh-CN"/>
+        </w:rPr>
+      </w:pPr>
+      <w:r>
+        <w:rPr>
+          <w:rFonts w:hint="eastAsia"/>
+          <w:lang w:val="en-US" w:eastAsia="zh-CN"/>
+        </w:rPr>
+        <w:t>下一步的任务是将三个直方图曲线放置到一个图中，并分别用不同的颜色（红绿蓝）。</w:t>
+      </w:r>
+    </w:p>
+    <w:p>
+      <w:pPr>
+        <w:numPr>
+          <w:numId w:val="0"/>
+        </w:numPr>
+        <w:rPr>
+          <w:rFonts w:hint="eastAsia"/>
+          <w:color w:val="0000FF"/>
+          <w:lang w:val="en-US" w:eastAsia="zh-CN"/>
+        </w:rPr>
+      </w:pPr>
+      <w:r>
+        <w:rPr>
+          <w:rFonts w:hint="eastAsia"/>
+          <w:lang w:val="en-US" w:eastAsia="zh-CN"/>
+        </w:rPr>
+        <w:t>参考：</w:t>
+      </w:r>
+      <w:r>
+        <w:rPr>
+          <w:rFonts w:hint="eastAsia"/>
+          <w:color w:val="0000FF"/>
+          <w:lang w:val="en-US" w:eastAsia="zh-CN"/>
+        </w:rPr>
+        <w:t>源程序</w:t>
+      </w:r>
+    </w:p>
+    <w:p>
+      <w:pPr>
+        <w:numPr>
+          <w:numId w:val="0"/>
+        </w:numPr>
+        <w:rPr>
+          <w:rFonts w:hint="eastAsia"/>
+          <w:lang w:val="en-US" w:eastAsia="zh-CN"/>
+        </w:rPr>
+      </w:pPr>
+      <w:r>
+        <w:rPr>
+          <w:rFonts w:hint="eastAsia"/>
+          <w:lang w:val="en-US" w:eastAsia="zh-CN"/>
+        </w:rPr>
+        <w:t xml:space="preserve">      </w:t>
+      </w:r>
+      <w:r>
+        <w:rPr>
+          <w:rFonts w:hint="eastAsia"/>
+          <w:lang w:val="en-US" w:eastAsia="zh-CN"/>
+        </w:rPr>
+        <w:fldChar w:fldCharType="begin"/>
+      </w:r>
+      <w:r>
+        <w:rPr>
+          <w:rFonts w:hint="eastAsia"/>
+          <w:lang w:val="en-US" w:eastAsia="zh-CN"/>
+        </w:rPr>
+        <w:instrText xml:space="preserve"> HYPERLINK "http://jingyan.baidu.com/article/f0e83a25a241aa22e5910191.html" </w:instrText>
+      </w:r>
+      <w:r>
+        <w:rPr>
+          <w:rFonts w:hint="eastAsia"/>
+          <w:lang w:val="en-US" w:eastAsia="zh-CN"/>
+        </w:rPr>
+        <w:fldChar w:fldCharType="separate"/>
+      </w:r>
+      <w:r>
+        <w:rPr>
+          <w:rStyle w:val="3"/>
+          <w:rFonts w:hint="eastAsia"/>
+          <w:lang w:val="en-US" w:eastAsia="zh-CN"/>
+        </w:rPr>
+        <w:t>http://jingyan.baidu.com/article/f0e83a25a241aa22e5910191.html</w:t>
+      </w:r>
+      <w:r>
+        <w:rPr>
+          <w:rFonts w:hint="eastAsia"/>
+          <w:lang w:val="en-US" w:eastAsia="zh-CN"/>
+        </w:rPr>
+        <w:fldChar w:fldCharType="end"/>
+      </w:r>
+    </w:p>
+    <w:p>
+      <w:pPr>
+        <w:numPr>
+          <w:numId w:val="0"/>
+        </w:numPr>
+        <w:rPr>
+          <w:rFonts w:hint="eastAsia"/>
+          <w:lang w:val="en-US" w:eastAsia="zh-CN"/>
+        </w:rPr>
+      </w:pPr>
+      <w:r>
+        <w:rPr>
+          <w:rFonts w:hint="eastAsia"/>
+          <w:lang w:val="en-US" w:eastAsia="zh-CN"/>
+        </w:rPr>
+        <w:drawing>
+          <wp:inline distT="0" distB="0" distL="114300" distR="114300">
+            <wp:extent cx="2352040" cy="399415"/>
+            <wp:effectExtent l="0" t="0" r="10160" b="635"/>
+            <wp:docPr id="3" name="图片 3" descr="程序1"/>
+            <wp:cNvGraphicFramePr>
+              <a:graphicFrameLocks xmlns:a="http://schemas.openxmlformats.org/drawingml/2006/main" noChangeAspect="1"/>
+            </wp:cNvGraphicFramePr>
+            <a:graphic xmlns:a="http://schemas.openxmlformats.org/drawingml/2006/main">
+              <a:graphicData uri="http://schemas.openxmlformats.org/drawingml/2006/picture">
+                <pic:pic xmlns:pic="http://schemas.openxmlformats.org/drawingml/2006/picture">
+                  <pic:nvPicPr>
+                    <pic:cNvPr id="3" name="图片 3" descr="程序1"/>
+                    <pic:cNvPicPr>
+                      <a:picLocks noChangeAspect="1"/>
+                    </pic:cNvPicPr>
+                  </pic:nvPicPr>
+                  <pic:blipFill>
+                    <a:blip r:embed="rId5"/>
+                    <a:srcRect l="-4407" t="19632" r="7823" b="25241"/>
+                    <a:stretch>
+                      <a:fillRect/>
+                    </a:stretch>
+                  </pic:blipFill>
+                  <pic:spPr>
+                    <a:xfrm>
+                      <a:off x="0" y="0"/>
+                      <a:ext cx="2352040" cy="399415"/>
+                    </a:xfrm>
+                    <a:prstGeom prst="rect">
+                      <a:avLst/>
+                    </a:prstGeom>
+                  </pic:spPr>
+                </pic:pic>
+              </a:graphicData>
+            </a:graphic>
+          </wp:inline>
+        </w:drawing>
+      </w:r>
+    </w:p>
+    <w:p>
+      <w:pPr>
+        <w:numPr>
+          <w:numId w:val="0"/>
+        </w:numPr>
+        <w:rPr>
+          <w:rFonts w:hint="eastAsia"/>
+          <w:lang w:val="en-US" w:eastAsia="zh-CN"/>
+        </w:rPr>
+      </w:pPr>
+      <w:r>
+        <w:rPr>
+          <w:rFonts w:hint="eastAsia"/>
+          <w:lang w:val="en-US" w:eastAsia="zh-CN"/>
+        </w:rPr>
+        <w:drawing>
+          <wp:inline distT="0" distB="0" distL="114300" distR="114300">
+            <wp:extent cx="4561205" cy="2512695"/>
+            <wp:effectExtent l="0" t="0" r="10795" b="1905"/>
+            <wp:docPr id="2" name="图片 2" descr="R"/>
+            <wp:cNvGraphicFramePr>
+              <a:graphicFrameLocks xmlns:a="http://schemas.openxmlformats.org/drawingml/2006/main" noChangeAspect="1"/>
+            </wp:cNvGraphicFramePr>
+            <a:graphic xmlns:a="http://schemas.openxmlformats.org/drawingml/2006/main">
+              <a:graphicData uri="http://schemas.openxmlformats.org/drawingml/2006/picture">
+                <pic:pic xmlns:pic="http://schemas.openxmlformats.org/drawingml/2006/picture">
+                  <pic:nvPicPr>
+                    <pic:cNvPr id="2" name="图片 2" descr="R"/>
+                    <pic:cNvPicPr>
+                      <a:picLocks noChangeAspect="1"/>
+                    </pic:cNvPicPr>
+                  </pic:nvPicPr>
+                  <pic:blipFill>
+                    <a:blip r:embed="rId6"/>
+                    <a:stretch>
+                      <a:fillRect/>
+                    </a:stretch>
+                  </pic:blipFill>
+                  <pic:spPr>
+                    <a:xfrm>
+                      <a:off x="0" y="0"/>
+                      <a:ext cx="4561205" cy="2512695"/>
+                    </a:xfrm>
+                    <a:prstGeom prst="rect">
+                      <a:avLst/>
+                    </a:prstGeom>
+                  </pic:spPr>
+                </pic:pic>
+              </a:graphicData>
+            </a:graphic>
+          </wp:inline>
+        </w:drawing>
+      </w:r>
+    </w:p>
+    <w:p>
+      <w:pPr>
+        <w:numPr>
+          <w:numId w:val="0"/>
+        </w:numPr>
+        <w:rPr>
+          <w:rFonts w:hint="eastAsia"/>
+          <w:lang w:val="en-US" w:eastAsia="zh-CN"/>
+        </w:rPr>
+      </w:pPr>
+      <w:r>
+        <w:rPr>
+          <w:rFonts w:hint="eastAsia"/>
+          <w:lang w:val="en-US" w:eastAsia="zh-CN"/>
+        </w:rPr>
+        <w:t xml:space="preserve">      </w:t>
+      </w:r>
+    </w:p>
+    <w:p>
+      <w:pPr>
+        <w:numPr>
+          <w:numId w:val="0"/>
+        </w:numPr>
+        <w:rPr>
+          <w:rFonts w:hint="eastAsia"/>
+          <w:lang w:val="en-US" w:eastAsia="zh-CN"/>
+        </w:rPr>
+      </w:pPr>
+      <w:r>
+        <w:rPr>
+          <w:rFonts w:hint="eastAsia"/>
+          <w:lang w:val="en-US" w:eastAsia="zh-CN"/>
+        </w:rPr>
+        <w:t>接下来需要，需要加横纵坐标以及将横坐标的范围限制在（0-255）之间</w:t>
+      </w:r>
+    </w:p>
+    <w:p>
+      <w:pPr>
+        <w:numPr>
+          <w:ilvl w:val="0"/>
+          <w:numId w:val="2"/>
+        </w:numPr>
+        <w:rPr>
+          <w:rFonts w:hint="eastAsia"/>
+          <w:lang w:val="en-US" w:eastAsia="zh-CN"/>
+        </w:rPr>
+      </w:pPr>
+      <w:r>
+        <w:rPr>
+          <w:rFonts w:hint="eastAsia"/>
+          <w:lang w:val="en-US" w:eastAsia="zh-CN"/>
+        </w:rPr>
+        <w:t>横纵坐标、图像标注</w:t>
+      </w:r>
+    </w:p>
+    <w:p>
+      <w:pPr>
+        <w:numPr>
+          <w:numId w:val="0"/>
+        </w:numPr>
+      </w:pPr>
+      <w:r>
+        <w:drawing>
+          <wp:inline distT="0" distB="0" distL="114300" distR="114300">
+            <wp:extent cx="3566160" cy="3158490"/>
+            <wp:effectExtent l="0" t="0" r="15240" b="3810"/>
+            <wp:docPr id="6" name="图片 2"/>
+            <wp:cNvGraphicFramePr>
+              <a:graphicFrameLocks xmlns:a="http://schemas.openxmlformats.org/drawingml/2006/main" noChangeAspect="1"/>
+            </wp:cNvGraphicFramePr>
+            <a:graphic xmlns:a="http://schemas.openxmlformats.org/drawingml/2006/main">
+              <a:graphicData uri="http://schemas.openxmlformats.org/drawingml/2006/picture">
+                <pic:pic xmlns:pic="http://schemas.openxmlformats.org/drawingml/2006/picture">
+                  <pic:nvPicPr>
+                    <pic:cNvPr id="6" name="图片 2"/>
+                    <pic:cNvPicPr>
+                      <a:picLocks noChangeAspect="1"/>
+                    </pic:cNvPicPr>
+                  </pic:nvPicPr>
+                  <pic:blipFill>
+                    <a:blip r:embed="rId7"/>
+                    <a:srcRect l="21375" t="11311" r="45706" b="42038"/>
+                    <a:stretch>
+                      <a:fillRect/>
+                    </a:stretch>
+                  </pic:blipFill>
+                  <pic:spPr>
+                    <a:xfrm>
+                      <a:off x="0" y="0"/>
+                      <a:ext cx="3566160" cy="3158490"/>
+                    </a:xfrm>
+                    <a:prstGeom prst="rect">
+                      <a:avLst/>
+                    </a:prstGeom>
+                    <a:noFill/>
+                    <a:ln w="9525">
+                      <a:noFill/>
+                    </a:ln>
+                  </pic:spPr>
+                </pic:pic>
+              </a:graphicData>
+            </a:graphic>
+          </wp:inline>
+        </w:drawing>
+      </w:r>
+    </w:p>
+    <w:p>
+      <w:pPr>
+        <w:numPr>
+          <w:ilvl w:val="0"/>
+          <w:numId w:val="2"/>
+        </w:numPr>
+        <w:rPr>
+          <w:rFonts w:hint="eastAsia"/>
+          <w:lang w:val="en-US" w:eastAsia="zh-CN"/>
+        </w:rPr>
+      </w:pPr>
+      <w:r>
+        <w:rPr>
+          <w:rFonts w:hint="eastAsia"/>
+          <w:lang w:val="en-US" w:eastAsia="zh-CN"/>
+        </w:rPr>
+        <w:t>坐标范围：</w:t>
+      </w:r>
+    </w:p>
+    <w:p>
+      <w:pPr>
+        <w:numPr>
+          <w:numId w:val="0"/>
+        </w:numPr>
+      </w:pPr>
+      <w:r>
+        <w:drawing>
+          <wp:inline distT="0" distB="0" distL="114300" distR="114300">
+            <wp:extent cx="5269230" cy="1656715"/>
+            <wp:effectExtent l="0" t="0" r="7620" b="635"/>
+            <wp:docPr id="7" name="图片 3"/>
+            <wp:cNvGraphicFramePr>
+              <a:graphicFrameLocks xmlns:a="http://schemas.openxmlformats.org/drawingml/2006/main" noChangeAspect="1"/>
+            </wp:cNvGraphicFramePr>
+            <a:graphic xmlns:a="http://schemas.openxmlformats.org/drawingml/2006/main">
+              <a:graphicData uri="http://schemas.openxmlformats.org/drawingml/2006/picture">
+                <pic:pic xmlns:pic="http://schemas.openxmlformats.org/drawingml/2006/picture">
+                  <pic:nvPicPr>
+                    <pic:cNvPr id="7" name="图片 3"/>
+                    <pic:cNvPicPr>
+                      <a:picLocks noChangeAspect="1"/>
+                    </pic:cNvPicPr>
+                  </pic:nvPicPr>
+                  <pic:blipFill>
+                    <a:blip r:embed="rId8"/>
+                    <a:stretch>
+                      <a:fillRect/>
+                    </a:stretch>
+                  </pic:blipFill>
+                  <pic:spPr>
+                    <a:xfrm>
+                      <a:off x="0" y="0"/>
+                      <a:ext cx="5269230" cy="1656715"/>
+                    </a:xfrm>
+                    <a:prstGeom prst="rect">
+                      <a:avLst/>
+                    </a:prstGeom>
+                    <a:noFill/>
+                    <a:ln w="9525">
+                      <a:noFill/>
+                    </a:ln>
+                  </pic:spPr>
+                </pic:pic>
+              </a:graphicData>
+            </a:graphic>
+          </wp:inline>
+        </w:drawing>
+      </w:r>
+    </w:p>
+    <w:p>
+      <w:pPr>
+        <w:numPr>
+          <w:numId w:val="0"/>
+        </w:numPr>
+        <w:rPr>
+          <w:rFonts w:hint="eastAsia"/>
+          <w:lang w:val="en-US" w:eastAsia="zh-CN"/>
+        </w:rPr>
+      </w:pPr>
+      <w:r>
+        <w:rPr>
+          <w:rFonts w:hint="eastAsia"/>
+          <w:lang w:val="en-US" w:eastAsia="zh-CN"/>
+        </w:rPr>
+        <w:fldChar w:fldCharType="begin"/>
+      </w:r>
+      <w:r>
+        <w:rPr>
+          <w:rFonts w:hint="eastAsia"/>
+          <w:lang w:val="en-US" w:eastAsia="zh-CN"/>
+        </w:rPr>
+        <w:instrText xml:space="preserve"> HYPERLINK "http://zhidao.baidu.com/link?url=ouUMSZO_qUm9r_mwPO4-5WjdKKgq7Hhnw9Ltgsu8wi029ZOuILmlvNlw6Fh02ENmZlFRiNOLotnFsZgrvDGpjK" </w:instrText>
+      </w:r>
+      <w:r>
+        <w:rPr>
+          <w:rFonts w:hint="eastAsia"/>
+          <w:lang w:val="en-US" w:eastAsia="zh-CN"/>
+        </w:rPr>
+        <w:fldChar w:fldCharType="separate"/>
+      </w:r>
+      <w:r>
+        <w:rPr>
+          <w:rStyle w:val="3"/>
+          <w:rFonts w:hint="eastAsia"/>
+          <w:lang w:val="en-US" w:eastAsia="zh-CN"/>
+        </w:rPr>
+        <w:t>http://zhidao.baidu.com/link?url=ouUMSZO_qUm9r_mwPO4-5WjdKKgq7Hhnw9Ltgsu8wi029ZOuILmlvNlw6Fh02ENmZlFRiNOLotnFsZgrvDGpjK</w:t>
+      </w:r>
+      <w:r>
+        <w:rPr>
+          <w:rFonts w:hint="eastAsia"/>
+          <w:lang w:val="en-US" w:eastAsia="zh-CN"/>
+        </w:rPr>
+        <w:fldChar w:fldCharType="end"/>
+      </w:r>
+    </w:p>
+    <w:p>
+      <w:pPr>
+        <w:numPr>
+          <w:ilvl w:val="0"/>
+          <w:numId w:val="2"/>
+        </w:numPr>
+        <w:rPr>
+          <w:rFonts w:hint="eastAsia"/>
+          <w:lang w:val="en-US" w:eastAsia="zh-CN"/>
+        </w:rPr>
+      </w:pPr>
+      <w:r>
+        <w:rPr>
+          <w:rFonts w:hint="eastAsia"/>
+          <w:lang w:val="en-US" w:eastAsia="zh-CN"/>
+        </w:rPr>
+        <w:t>设置曲线的样式和颜色，以及绘制多条曲线，可以参考</w:t>
+      </w:r>
+    </w:p>
+    <w:p>
+      <w:pPr>
+        <w:numPr>
+          <w:numId w:val="0"/>
+        </w:numPr>
+        <w:rPr>
+          <w:rFonts w:hint="eastAsia"/>
+          <w:lang w:val="en-US" w:eastAsia="zh-CN"/>
+        </w:rPr>
+      </w:pPr>
+      <w:r>
+        <w:rPr>
+          <w:rFonts w:hint="eastAsia"/>
+          <w:lang w:val="en-US" w:eastAsia="zh-CN"/>
+        </w:rPr>
+        <w:fldChar w:fldCharType="begin"/>
+      </w:r>
+      <w:r>
+        <w:rPr>
+          <w:rFonts w:hint="eastAsia"/>
+          <w:lang w:val="en-US" w:eastAsia="zh-CN"/>
+        </w:rPr>
+        <w:instrText xml:space="preserve"> HYPERLINK "http://jingyan.baidu.com/article/f3ad7d0fc3de2909c3345b98.html" </w:instrText>
+      </w:r>
+      <w:r>
+        <w:rPr>
+          <w:rFonts w:hint="eastAsia"/>
+          <w:lang w:val="en-US" w:eastAsia="zh-CN"/>
+        </w:rPr>
+        <w:fldChar w:fldCharType="separate"/>
+      </w:r>
+      <w:r>
+        <w:rPr>
+          <w:rStyle w:val="3"/>
+          <w:rFonts w:hint="eastAsia"/>
+          <w:lang w:val="en-US" w:eastAsia="zh-CN"/>
+        </w:rPr>
+        <w:t>http://jingyan.baidu.com/article/f3ad7d0fc3de2909c3345b98.html</w:t>
+      </w:r>
+      <w:r>
+        <w:rPr>
+          <w:rFonts w:hint="eastAsia"/>
+          <w:lang w:val="en-US" w:eastAsia="zh-CN"/>
+        </w:rPr>
+        <w:fldChar w:fldCharType="end"/>
+      </w:r>
+    </w:p>
+    <w:p>
+      <w:pPr>
+        <w:numPr>
+          <w:numId w:val="0"/>
+        </w:numPr>
+        <w:rPr>
+          <w:rFonts w:hint="eastAsia"/>
+          <w:lang w:val="en-US" w:eastAsia="zh-CN"/>
+        </w:rPr>
+      </w:pPr>
+      <w:r>
+        <w:rPr>
+          <w:rFonts w:hint="eastAsia"/>
+          <w:lang w:val="en-US" w:eastAsia="zh-CN"/>
+        </w:rPr>
+        <w:t>最终的是实现效果：</w:t>
+      </w:r>
+    </w:p>
+    <w:p>
+      <w:pPr>
+        <w:numPr>
+          <w:numId w:val="0"/>
+        </w:numPr>
+        <w:rPr>
+          <w:rFonts w:hint="eastAsia"/>
+          <w:lang w:val="en-US" w:eastAsia="zh-CN"/>
+        </w:rPr>
+      </w:pPr>
+      <w:r>
+        <w:drawing>
+          <wp:inline distT="0" distB="0" distL="114300" distR="114300">
+            <wp:extent cx="5269230" cy="4573270"/>
+            <wp:effectExtent l="0" t="0" r="7620" b="17780"/>
+            <wp:docPr id="8" name="图片 4"/>
+            <wp:cNvGraphicFramePr>
+              <a:graphicFrameLocks xmlns:a="http://schemas.openxmlformats.org/drawingml/2006/main" noChangeAspect="1"/>
+            </wp:cNvGraphicFramePr>
+            <a:graphic xmlns:a="http://schemas.openxmlformats.org/drawingml/2006/main">
+              <a:graphicData uri="http://schemas.openxmlformats.org/drawingml/2006/picture">
+                <pic:pic xmlns:pic="http://schemas.openxmlformats.org/drawingml/2006/picture">
+                  <pic:nvPicPr>
+                    <pic:cNvPr id="8" name="图片 4"/>
+                    <pic:cNvPicPr>
+                      <a:picLocks noChangeAspect="1"/>
+                    </pic:cNvPicPr>
+                  </pic:nvPicPr>
+                  <pic:blipFill>
+                    <a:blip r:embed="rId9"/>
+                    <a:stretch>
+                      <a:fillRect/>
+                    </a:stretch>
+                  </pic:blipFill>
+                  <pic:spPr>
+                    <a:xfrm>
+                      <a:off x="0" y="0"/>
+                      <a:ext cx="5269230" cy="4573270"/>
+                    </a:xfrm>
+                    <a:prstGeom prst="rect">
+                      <a:avLst/>
+                    </a:prstGeom>
+                    <a:noFill/>
+                    <a:ln w="9525">
+                      <a:noFill/>
+                    </a:ln>
+                  </pic:spPr>
+                </pic:pic>
+              </a:graphicData>
+            </a:graphic>
+          </wp:inline>
+        </w:drawing>
+      </w:r>
+      <w:bookmarkStart w:id="0" w:name="_GoBack"/>
       <w:bookmarkEnd w:id="0"/>
     </w:p>
     <w:sectPr>
@@ -211,8 +783,23 @@
       <w:lvlJc w:val="left"/>
     </w:lvl>
   </w:abstractNum>
+  <w:abstractNum w:abstractNumId="1">
+    <w:nsid w:val="57F37484"/>
+    <w:multiLevelType w:val="singleLevel"/>
+    <w:tmpl w:val="57F37484"/>
+    <w:lvl w:ilvl="0" w:tentative="0">
+      <w:start w:val="1"/>
+      <w:numFmt w:val="decimal"/>
+      <w:suff w:val="nothing"/>
+      <w:lvlText w:val="%1."/>
+      <w:lvlJc w:val="left"/>
+    </w:lvl>
+  </w:abstractNum>
   <w:num w:numId="1">
     <w:abstractNumId w:val="0"/>
+  </w:num>
+  <w:num w:numId="2">
+    <w:abstractNumId w:val="1"/>
   </w:num>
 </w:numbering>
 </file>

</xml_diff>